<commit_message>
12th.. Jeez! Just corrected a typo. Hope they didn't notice.
</commit_message>
<xml_diff>
--- a/Chukwuemeka Chukwulobe - Resume - Android.docx
+++ b/Chukwuemeka Chukwulobe - Resume - Android.docx
@@ -881,10 +881,7 @@
         <w:t xml:space="preserve"> Visual Studio, ASP.NET, Microsoft SQL Server, NetBeans,</w:t>
       </w:r>
       <w:r>
-        <w:t xml:space="preserve"> Xcode</w:t>
-      </w:r>
-      <w:r>
-        <w:t>,</w:t>
+        <w:t xml:space="preserve"> Xcode,</w:t>
       </w:r>
       <w:r>
         <w:t xml:space="preserve"> Git</w:t>
@@ -940,12 +937,7 @@
         <w:t xml:space="preserve"> UX Design,</w:t>
       </w:r>
       <w:r>
-        <w:t xml:space="preserve"> openGL, Un</w:t>
-      </w:r>
-      <w:bookmarkStart w:id="0" w:name="_GoBack"/>
-      <w:bookmarkEnd w:id="0"/>
-      <w:r>
-        <w:t>real Engine, Windows Termina</w:t>
+        <w:t xml:space="preserve"> openGL, Unreal Engine, Windows Termina</w:t>
       </w:r>
       <w:r>
         <w:t>l</w:t>
@@ -1110,7 +1102,12 @@
         <w:t>-</w:t>
       </w:r>
       <w:r>
-        <w:t>commerce applications that runs on android and iOS</w:t>
+        <w:t>commerce applications that run</w:t>
+      </w:r>
+      <w:bookmarkStart w:id="0" w:name="_GoBack"/>
+      <w:bookmarkEnd w:id="0"/>
+      <w:r>
+        <w:t xml:space="preserve"> on android and iOS</w:t>
       </w:r>
       <w:r>
         <w:t>.</w:t>
@@ -3937,7 +3934,7 @@
 </file>
 
 <file path=customXml/itemProps1.xml><?xml version="1.0" encoding="utf-8"?>
-<ds:datastoreItem xmlns:ds="http://schemas.openxmlformats.org/officeDocument/2006/customXml" ds:itemID="{9850359A-58D4-4930-99A3-1571E514451F}">
+<ds:datastoreItem xmlns:ds="http://schemas.openxmlformats.org/officeDocument/2006/customXml" ds:itemID="{4DFDDE8E-D975-4D3D-8272-E5C49D66D6F6}">
   <ds:schemaRefs>
     <ds:schemaRef ds:uri="http://schemas.openxmlformats.org/officeDocument/2006/bibliography"/>
   </ds:schemaRefs>

</xml_diff>

<commit_message>
13th... VERY STRONG GOOD LUCK!
</commit_message>
<xml_diff>
--- a/Chukwuemeka Chukwulobe - Resume - Android.docx
+++ b/Chukwuemeka Chukwulobe - Resume - Android.docx
@@ -792,7 +792,19 @@
         <w:t xml:space="preserve">Kotlin (proficient), </w:t>
       </w:r>
       <w:r>
-        <w:t>C++ (proficient), C# (profi</w:t>
+        <w:t xml:space="preserve">C++ (proficient), </w:t>
+      </w:r>
+      <w:r>
+        <w:t>Swift 4 (</w:t>
+      </w:r>
+      <w:r>
+        <w:t>proficient</w:t>
+      </w:r>
+      <w:r>
+        <w:t xml:space="preserve">), </w:t>
+      </w:r>
+      <w:r>
+        <w:t>C# (profi</w:t>
       </w:r>
       <w:r>
         <w:t xml:space="preserve">cient), SQL (proficient), ‘HTML, </w:t>
@@ -822,10 +834,10 @@
         <w:t xml:space="preserve">, </w:t>
       </w:r>
       <w:r>
-        <w:t>Swift 4 (basics)</w:t>
-      </w:r>
-      <w:r>
-        <w:t>, Dart (basics)</w:t>
+        <w:t>Dart (basic</w:t>
+      </w:r>
+      <w:r>
+        <w:t>)</w:t>
       </w:r>
       <w:r>
         <w:t>.</w:t>
@@ -866,7 +878,12 @@
         <w:t xml:space="preserve">Retrofit, </w:t>
       </w:r>
       <w:r>
-        <w:t>Moshi</w:t>
+        <w:t>Mo</w:t>
+      </w:r>
+      <w:bookmarkStart w:id="0" w:name="_GoBack"/>
+      <w:bookmarkEnd w:id="0"/>
+      <w:r>
+        <w:t>shi</w:t>
       </w:r>
       <w:r>
         <w:t>, Espresso, Glide, Picasso, Timber, Butterknife, Dagger2, REST API</w:t>
@@ -1080,7 +1097,31 @@
         <w:rPr>
           <w:rStyle w:val="Style1Char"/>
         </w:rPr>
-        <w:t xml:space="preserve"> (2020)</w:t>
+        <w:t xml:space="preserve"> (</w:t>
+      </w:r>
+      <w:r>
+        <w:rPr>
+          <w:rStyle w:val="Style1Char"/>
+        </w:rPr>
+        <w:t xml:space="preserve">February </w:t>
+      </w:r>
+      <w:r>
+        <w:rPr>
+          <w:rStyle w:val="Style1Char"/>
+        </w:rPr>
+        <w:t>2020</w:t>
+      </w:r>
+      <w:r>
+        <w:rPr>
+          <w:rStyle w:val="Style1Char"/>
+        </w:rPr>
+        <w:t xml:space="preserve"> - Present</w:t>
+      </w:r>
+      <w:r>
+        <w:rPr>
+          <w:rStyle w:val="Style1Char"/>
+        </w:rPr>
+        <w:t>)</w:t>
       </w:r>
       <w:r>
         <w:rPr>
@@ -1104,8 +1145,6 @@
       <w:r>
         <w:t>commerce applications that run</w:t>
       </w:r>
-      <w:bookmarkStart w:id="0" w:name="_GoBack"/>
-      <w:bookmarkEnd w:id="0"/>
       <w:r>
         <w:t xml:space="preserve"> on android and iOS</w:t>
       </w:r>
@@ -1139,7 +1178,43 @@
             <w:color w:val="002060"/>
             <w:u w:val="none"/>
           </w:rPr>
-          <w:t xml:space="preserve"> (2018)</w:t>
+          <w:t xml:space="preserve"> (</w:t>
+        </w:r>
+        <w:r>
+          <w:rPr>
+            <w:rStyle w:val="Hyperlink"/>
+            <w:b/>
+            <w:color w:val="002060"/>
+            <w:u w:val="none"/>
+          </w:rPr>
+          <w:t xml:space="preserve">June </w:t>
+        </w:r>
+        <w:r>
+          <w:rPr>
+            <w:rStyle w:val="Hyperlink"/>
+            <w:b/>
+            <w:color w:val="002060"/>
+            <w:u w:val="none"/>
+          </w:rPr>
+          <w:t>2018</w:t>
+        </w:r>
+        <w:r>
+          <w:rPr>
+            <w:rStyle w:val="Hyperlink"/>
+            <w:b/>
+            <w:color w:val="002060"/>
+            <w:u w:val="none"/>
+          </w:rPr>
+          <w:t xml:space="preserve"> – November 2018</w:t>
+        </w:r>
+        <w:r>
+          <w:rPr>
+            <w:rStyle w:val="Hyperlink"/>
+            <w:b/>
+            <w:color w:val="002060"/>
+            <w:u w:val="none"/>
+          </w:rPr>
+          <w:t>)</w:t>
         </w:r>
       </w:hyperlink>
       <w:r>
@@ -3934,7 +4009,7 @@
 </file>
 
 <file path=customXml/itemProps1.xml><?xml version="1.0" encoding="utf-8"?>
-<ds:datastoreItem xmlns:ds="http://schemas.openxmlformats.org/officeDocument/2006/customXml" ds:itemID="{4DFDDE8E-D975-4D3D-8272-E5C49D66D6F6}">
+<ds:datastoreItem xmlns:ds="http://schemas.openxmlformats.org/officeDocument/2006/customXml" ds:itemID="{0D282558-31DC-4E9A-B6E6-B3B9D5F2E521}">
   <ds:schemaRefs>
     <ds:schemaRef ds:uri="http://schemas.openxmlformats.org/officeDocument/2006/bibliography"/>
   </ds:schemaRefs>

</xml_diff>